<commit_message>
update best model and report
</commit_message>
<xml_diff>
--- a/hw3/experiment/report.docx
+++ b/hw3/experiment/report.docx
@@ -5,7 +5,7 @@
     <w:p>
       <w:pPr>
         <w:rPr>
-          <w:rFonts w:ascii="PMingLiU" w:eastAsia="PMingLiU" w:hint="eastAsia"/>
+          <w:rFonts w:ascii="PMingLiU" w:eastAsia="PMingLiU"/>
         </w:rPr>
       </w:pPr>
       <w:r>
@@ -23,7 +23,7 @@
           <w:numId w:val="2"/>
         </w:numPr>
         <w:rPr>
-          <w:rFonts w:ascii="PMingLiU" w:eastAsia="PMingLiU" w:hint="eastAsia"/>
+          <w:rFonts w:ascii="PMingLiU" w:eastAsia="PMingLiU"/>
         </w:rPr>
       </w:pPr>
       <w:r>
@@ -41,7 +41,7 @@
           <w:numId w:val="2"/>
         </w:numPr>
         <w:rPr>
-          <w:rFonts w:ascii="PMingLiU" w:eastAsia="PMingLiU" w:hint="eastAsia"/>
+          <w:rFonts w:ascii="PMingLiU" w:eastAsia="PMingLiU"/>
         </w:rPr>
       </w:pPr>
       <w:r>
@@ -56,7 +56,7 @@
         <w:pStyle w:val="ListParagraph"/>
         <w:ind w:left="1440"/>
         <w:rPr>
-          <w:rFonts w:ascii="PMingLiU" w:eastAsia="PMingLiU" w:hint="eastAsia"/>
+          <w:rFonts w:ascii="PMingLiU" w:eastAsia="PMingLiU"/>
           <w:lang w:eastAsia="zh-TW"/>
         </w:rPr>
       </w:pPr>
@@ -79,7 +79,7 @@
         <w:pStyle w:val="ListParagraph"/>
         <w:ind w:left="1440"/>
         <w:rPr>
-          <w:rFonts w:ascii="PMingLiU" w:eastAsia="PMingLiU" w:hint="eastAsia"/>
+          <w:rFonts w:ascii="PMingLiU" w:eastAsia="PMingLiU"/>
         </w:rPr>
       </w:pPr>
       <w:proofErr w:type="spellStart"/>
@@ -102,7 +102,7 @@
         <w:pStyle w:val="ListParagraph"/>
         <w:ind w:left="1440"/>
         <w:rPr>
-          <w:rFonts w:ascii="PMingLiU" w:eastAsia="PMingLiU" w:hint="eastAsia"/>
+          <w:rFonts w:ascii="PMingLiU" w:eastAsia="PMingLiU"/>
         </w:rPr>
       </w:pPr>
       <w:proofErr w:type="spellStart"/>
@@ -125,7 +125,7 @@
         <w:pStyle w:val="ListParagraph"/>
         <w:ind w:left="1440"/>
         <w:rPr>
-          <w:rFonts w:ascii="PMingLiU" w:eastAsia="PMingLiU" w:hint="eastAsia"/>
+          <w:rFonts w:ascii="PMingLiU" w:eastAsia="PMingLiU"/>
         </w:rPr>
       </w:pPr>
     </w:p>
@@ -134,7 +134,7 @@
         <w:pStyle w:val="ListParagraph"/>
         <w:ind w:left="1440"/>
         <w:rPr>
-          <w:rFonts w:ascii="PMingLiU" w:eastAsia="PMingLiU" w:hint="eastAsia"/>
+          <w:rFonts w:ascii="PMingLiU" w:eastAsia="PMingLiU"/>
           <w:lang w:eastAsia="zh-TW"/>
         </w:rPr>
       </w:pPr>
@@ -151,7 +151,7 @@
         <w:pStyle w:val="ListParagraph"/>
         <w:ind w:left="1440"/>
         <w:rPr>
-          <w:rFonts w:ascii="PMingLiU" w:eastAsia="PMingLiU" w:hint="eastAsia"/>
+          <w:rFonts w:ascii="PMingLiU" w:eastAsia="PMingLiU"/>
         </w:rPr>
       </w:pPr>
       <w:proofErr w:type="spellStart"/>
@@ -208,7 +208,7 @@
         <w:pStyle w:val="ListParagraph"/>
         <w:ind w:left="1440"/>
         <w:rPr>
-          <w:rFonts w:ascii="PMingLiU" w:eastAsia="PMingLiU" w:hint="eastAsia"/>
+          <w:rFonts w:ascii="PMingLiU" w:eastAsia="PMingLiU"/>
         </w:rPr>
       </w:pPr>
     </w:p>
@@ -217,7 +217,7 @@
         <w:pStyle w:val="ListParagraph"/>
         <w:ind w:left="1440"/>
         <w:rPr>
-          <w:rFonts w:ascii="PMingLiU" w:eastAsia="PMingLiU" w:hint="eastAsia"/>
+          <w:rFonts w:ascii="PMingLiU" w:eastAsia="PMingLiU"/>
           <w:lang w:eastAsia="zh-TW"/>
         </w:rPr>
       </w:pPr>
@@ -234,7 +234,7 @@
         <w:pStyle w:val="ListParagraph"/>
         <w:ind w:left="1440"/>
         <w:rPr>
-          <w:rFonts w:ascii="PMingLiU" w:eastAsia="PMingLiU" w:hint="eastAsia"/>
+          <w:rFonts w:ascii="PMingLiU" w:eastAsia="PMingLiU"/>
         </w:rPr>
       </w:pPr>
       <w:r>
@@ -261,7 +261,7 @@
         <w:pStyle w:val="ListParagraph"/>
         <w:ind w:left="1440"/>
         <w:rPr>
-          <w:rFonts w:ascii="PMingLiU" w:eastAsia="PMingLiU" w:hint="eastAsia"/>
+          <w:rFonts w:ascii="PMingLiU" w:eastAsia="PMingLiU"/>
         </w:rPr>
       </w:pPr>
       <w:proofErr w:type="gramStart"/>
@@ -298,7 +298,7 @@
         <w:pStyle w:val="ListParagraph"/>
         <w:ind w:left="1440"/>
         <w:rPr>
-          <w:rFonts w:ascii="PMingLiU" w:eastAsia="PMingLiU" w:hint="eastAsia"/>
+          <w:rFonts w:ascii="PMingLiU" w:eastAsia="PMingLiU"/>
         </w:rPr>
       </w:pPr>
       <w:proofErr w:type="gramStart"/>
@@ -335,7 +335,7 @@
         <w:pStyle w:val="ListParagraph"/>
         <w:ind w:left="1440"/>
         <w:rPr>
-          <w:rFonts w:ascii="PMingLiU" w:eastAsia="PMingLiU" w:hint="eastAsia"/>
+          <w:rFonts w:ascii="PMingLiU" w:eastAsia="PMingLiU"/>
         </w:rPr>
       </w:pPr>
       <w:r>
@@ -364,7 +364,7 @@
         <w:pStyle w:val="ListParagraph"/>
         <w:ind w:left="1440"/>
         <w:rPr>
-          <w:rFonts w:ascii="PMingLiU" w:eastAsia="PMingLiU" w:hint="eastAsia"/>
+          <w:rFonts w:ascii="PMingLiU" w:eastAsia="PMingLiU"/>
         </w:rPr>
       </w:pPr>
     </w:p>
@@ -376,7 +376,7 @@
           <w:numId w:val="2"/>
         </w:numPr>
         <w:rPr>
-          <w:rFonts w:ascii="PMingLiU" w:eastAsia="PMingLiU" w:hint="eastAsia"/>
+          <w:rFonts w:ascii="PMingLiU" w:eastAsia="PMingLiU"/>
         </w:rPr>
       </w:pPr>
       <w:r>
@@ -391,7 +391,7 @@
         <w:pStyle w:val="ListParagraph"/>
         <w:ind w:left="1440"/>
         <w:rPr>
-          <w:rFonts w:ascii="PMingLiU" w:eastAsia="PMingLiU" w:hint="eastAsia"/>
+          <w:rFonts w:ascii="PMingLiU" w:eastAsia="PMingLiU"/>
           <w:lang w:eastAsia="zh-TW"/>
         </w:rPr>
       </w:pPr>
@@ -414,7 +414,7 @@
         <w:pStyle w:val="ListParagraph"/>
         <w:ind w:left="1440"/>
         <w:rPr>
-          <w:rFonts w:ascii="PMingLiU" w:eastAsia="PMingLiU" w:hint="eastAsia"/>
+          <w:rFonts w:ascii="PMingLiU" w:eastAsia="PMingLiU"/>
           <w:lang w:eastAsia="zh-TW"/>
         </w:rPr>
       </w:pPr>
@@ -451,7 +451,7 @@
         <w:pStyle w:val="ListParagraph"/>
         <w:ind w:left="1440"/>
         <w:rPr>
-          <w:rFonts w:ascii="PMingLiU" w:eastAsia="PMingLiU" w:hint="eastAsia"/>
+          <w:rFonts w:ascii="PMingLiU" w:eastAsia="PMingLiU"/>
           <w:lang w:eastAsia="zh-TW"/>
         </w:rPr>
       </w:pPr>
@@ -482,7 +482,7 @@
         <w:pStyle w:val="ListParagraph"/>
         <w:ind w:left="1440"/>
         <w:rPr>
-          <w:rFonts w:ascii="PMingLiU" w:eastAsia="PMingLiU" w:hint="eastAsia"/>
+          <w:rFonts w:ascii="PMingLiU" w:eastAsia="PMingLiU"/>
           <w:lang w:eastAsia="zh-TW"/>
         </w:rPr>
       </w:pPr>
@@ -513,7 +513,7 @@
         <w:pStyle w:val="ListParagraph"/>
         <w:ind w:left="1440"/>
         <w:rPr>
-          <w:rFonts w:ascii="PMingLiU" w:eastAsia="PMingLiU" w:hint="eastAsia"/>
+          <w:rFonts w:ascii="PMingLiU" w:eastAsia="PMingLiU"/>
           <w:lang w:eastAsia="zh-TW"/>
         </w:rPr>
       </w:pPr>
@@ -552,7 +552,7 @@
         <w:pStyle w:val="ListParagraph"/>
         <w:ind w:left="1440"/>
         <w:rPr>
-          <w:rFonts w:ascii="PMingLiU" w:eastAsia="PMingLiU" w:hint="eastAsia"/>
+          <w:rFonts w:ascii="PMingLiU" w:eastAsia="PMingLiU"/>
           <w:lang w:eastAsia="zh-TW"/>
         </w:rPr>
       </w:pPr>
@@ -569,7 +569,7 @@
         <w:pStyle w:val="ListParagraph"/>
         <w:ind w:left="1440"/>
         <w:rPr>
-          <w:rFonts w:ascii="PMingLiU" w:eastAsia="PMingLiU" w:hint="eastAsia"/>
+          <w:rFonts w:ascii="PMingLiU" w:eastAsia="PMingLiU"/>
           <w:lang w:eastAsia="zh-TW"/>
         </w:rPr>
       </w:pPr>
@@ -595,7 +595,7 @@
         <w:pStyle w:val="ListParagraph"/>
         <w:ind w:left="1440"/>
         <w:rPr>
-          <w:rFonts w:ascii="PMingLiU" w:eastAsia="PMingLiU" w:hint="eastAsia"/>
+          <w:rFonts w:ascii="PMingLiU" w:eastAsia="PMingLiU"/>
           <w:lang w:eastAsia="zh-TW"/>
         </w:rPr>
       </w:pPr>
@@ -621,7 +621,7 @@
         <w:pStyle w:val="ListParagraph"/>
         <w:ind w:left="1440"/>
         <w:rPr>
-          <w:rFonts w:ascii="PMingLiU" w:eastAsia="PMingLiU" w:hint="eastAsia"/>
+          <w:rFonts w:ascii="PMingLiU" w:eastAsia="PMingLiU"/>
           <w:lang w:eastAsia="zh-TW"/>
         </w:rPr>
       </w:pPr>
@@ -632,16 +632,372 @@
         </w:rPr>
         <w:t xml:space="preserve">optimizer = </w:t>
       </w:r>
-      <w:proofErr w:type="spellStart"/>
+      <w:r>
+        <w:rPr>
+          <w:rFonts w:ascii="PMingLiU" w:eastAsia="PMingLiU"/>
+          <w:lang w:eastAsia="zh-TW"/>
+        </w:rPr>
+        <w:t>Adam</w:t>
+      </w:r>
+      <w:r>
+        <w:rPr>
+          <w:rFonts w:ascii="PMingLiU" w:eastAsia="PMingLiU" w:hint="eastAsia"/>
+          <w:lang w:eastAsia="zh-TW"/>
+        </w:rPr>
+        <w:t xml:space="preserve"> </w:t>
+      </w:r>
+      <w:r>
+        <w:rPr>
+          <w:rFonts w:ascii="PMingLiU" w:eastAsia="PMingLiU" w:hint="eastAsia"/>
+          <w:lang w:eastAsia="zh-TW"/>
+        </w:rPr>
+        <w:t>(</w:t>
+      </w:r>
+      <w:proofErr w:type="spellStart"/>
+      <w:r>
+        <w:rPr>
+          <w:rFonts w:ascii="PMingLiU" w:eastAsia="PMingLiU" w:hint="eastAsia"/>
+          <w:lang w:eastAsia="zh-TW"/>
+        </w:rPr>
+        <w:t>lr</w:t>
+      </w:r>
+      <w:proofErr w:type="spellEnd"/>
+      <w:r>
+        <w:rPr>
+          <w:rFonts w:ascii="PMingLiU" w:eastAsia="PMingLiU" w:hint="eastAsia"/>
+          <w:lang w:eastAsia="zh-TW"/>
+        </w:rPr>
+        <w:t>=0.0001</w:t>
+      </w:r>
+      <w:r>
+        <w:rPr>
+          <w:rFonts w:ascii="PMingLiU" w:eastAsia="PMingLiU" w:hint="eastAsia"/>
+          <w:lang w:eastAsia="zh-TW"/>
+        </w:rPr>
+        <w:t>)</w:t>
+      </w:r>
+    </w:p>
+    <w:p>
+      <w:pPr>
+        <w:pStyle w:val="ListParagraph"/>
+        <w:ind w:left="1440"/>
+        <w:rPr>
+          <w:rFonts w:ascii="PMingLiU" w:eastAsia="PMingLiU"/>
+          <w:lang w:eastAsia="zh-TW"/>
+        </w:rPr>
+      </w:pPr>
+    </w:p>
+    <w:p>
+      <w:pPr>
+        <w:pStyle w:val="ListParagraph"/>
+        <w:ind w:left="1440"/>
+        <w:rPr>
+          <w:rFonts w:ascii="PMingLiU" w:eastAsia="PMingLiU"/>
+          <w:lang w:eastAsia="zh-TW"/>
+        </w:rPr>
+      </w:pPr>
+      <w:r>
+        <w:rPr>
+          <w:rFonts w:ascii="PMingLiU" w:eastAsia="PMingLiU" w:hint="eastAsia"/>
+          <w:lang w:eastAsia="zh-TW"/>
+        </w:rPr>
+        <w:t># 模型如下</w:t>
+      </w:r>
+    </w:p>
+    <w:p>
+      <w:pPr>
+        <w:pStyle w:val="ListParagraph"/>
+        <w:ind w:left="1440"/>
+        <w:rPr>
+          <w:rFonts w:ascii="PMingLiU" w:eastAsia="PMingLiU"/>
+          <w:lang w:eastAsia="zh-TW"/>
+        </w:rPr>
+      </w:pPr>
+      <w:r>
+        <w:rPr>
+          <w:rFonts w:ascii="PMingLiU" w:eastAsia="PMingLiU" w:hint="eastAsia"/>
+          <w:lang w:eastAsia="zh-TW"/>
+        </w:rPr>
+        <w:t>Input(shape</w:t>
+      </w:r>
       <w:proofErr w:type="gramStart"/>
       <w:r>
         <w:rPr>
           <w:rFonts w:ascii="PMingLiU" w:eastAsia="PMingLiU" w:hint="eastAsia"/>
           <w:lang w:eastAsia="zh-TW"/>
         </w:rPr>
-        <w:t>RMSProp</w:t>
-      </w:r>
-      <w:proofErr w:type="spellEnd"/>
+        <w:t>=(</w:t>
+      </w:r>
+      <w:proofErr w:type="gramEnd"/>
+      <w:r>
+        <w:rPr>
+          <w:rFonts w:ascii="PMingLiU" w:eastAsia="PMingLiU" w:hint="eastAsia"/>
+          <w:lang w:eastAsia="zh-TW"/>
+        </w:rPr>
+        <w:t xml:space="preserve">84,84,4)) </w:t>
+      </w:r>
+    </w:p>
+    <w:p>
+      <w:pPr>
+        <w:pStyle w:val="ListParagraph"/>
+        <w:ind w:left="1440"/>
+        <w:rPr>
+          <w:rFonts w:ascii="PMingLiU" w:eastAsia="PMingLiU"/>
+          <w:lang w:eastAsia="zh-TW"/>
+        </w:rPr>
+      </w:pPr>
+      <w:r>
+        <w:rPr>
+          <w:rFonts w:ascii="PMingLiU" w:eastAsia="PMingLiU" w:hint="eastAsia"/>
+          <w:lang w:eastAsia="zh-TW"/>
+        </w:rPr>
+        <w:t>Conv2</w:t>
+      </w:r>
+      <w:proofErr w:type="gramStart"/>
+      <w:r>
+        <w:rPr>
+          <w:rFonts w:ascii="PMingLiU" w:eastAsia="PMingLiU" w:hint="eastAsia"/>
+          <w:lang w:eastAsia="zh-TW"/>
+        </w:rPr>
+        <w:t>D(</w:t>
+      </w:r>
+      <w:proofErr w:type="gramEnd"/>
+      <w:r>
+        <w:rPr>
+          <w:rFonts w:ascii="PMingLiU" w:eastAsia="PMingLiU" w:hint="eastAsia"/>
+          <w:lang w:eastAsia="zh-TW"/>
+        </w:rPr>
+        <w:t>kernel=8, stride=4, filters=32, activation=</w:t>
+      </w:r>
+      <w:proofErr w:type="spellStart"/>
+      <w:r>
+        <w:rPr>
+          <w:rFonts w:ascii="PMingLiU" w:eastAsia="PMingLiU" w:hint="eastAsia"/>
+          <w:lang w:eastAsia="zh-TW"/>
+        </w:rPr>
+        <w:t>relu</w:t>
+      </w:r>
+      <w:proofErr w:type="spellEnd"/>
+      <w:r>
+        <w:rPr>
+          <w:rFonts w:ascii="PMingLiU" w:eastAsia="PMingLiU" w:hint="eastAsia"/>
+          <w:lang w:eastAsia="zh-TW"/>
+        </w:rPr>
+        <w:t xml:space="preserve">) </w:t>
+      </w:r>
+    </w:p>
+    <w:p>
+      <w:pPr>
+        <w:pStyle w:val="ListParagraph"/>
+        <w:ind w:left="1440"/>
+        <w:rPr>
+          <w:rFonts w:ascii="PMingLiU" w:eastAsia="PMingLiU"/>
+          <w:lang w:eastAsia="zh-TW"/>
+        </w:rPr>
+      </w:pPr>
+      <w:r>
+        <w:rPr>
+          <w:rFonts w:ascii="PMingLiU" w:eastAsia="PMingLiU" w:hint="eastAsia"/>
+          <w:lang w:eastAsia="zh-TW"/>
+        </w:rPr>
+        <w:t>Conv2</w:t>
+      </w:r>
+      <w:proofErr w:type="gramStart"/>
+      <w:r>
+        <w:rPr>
+          <w:rFonts w:ascii="PMingLiU" w:eastAsia="PMingLiU" w:hint="eastAsia"/>
+          <w:lang w:eastAsia="zh-TW"/>
+        </w:rPr>
+        <w:t>D(</w:t>
+      </w:r>
+      <w:proofErr w:type="gramEnd"/>
+      <w:r>
+        <w:rPr>
+          <w:rFonts w:ascii="PMingLiU" w:eastAsia="PMingLiU" w:hint="eastAsia"/>
+          <w:lang w:eastAsia="zh-TW"/>
+        </w:rPr>
+        <w:t>kernel=4, stride=2, filters=64, activation=</w:t>
+      </w:r>
+      <w:proofErr w:type="spellStart"/>
+      <w:r>
+        <w:rPr>
+          <w:rFonts w:ascii="PMingLiU" w:eastAsia="PMingLiU" w:hint="eastAsia"/>
+          <w:lang w:eastAsia="zh-TW"/>
+        </w:rPr>
+        <w:t>relu</w:t>
+      </w:r>
+      <w:proofErr w:type="spellEnd"/>
+      <w:r>
+        <w:rPr>
+          <w:rFonts w:ascii="PMingLiU" w:eastAsia="PMingLiU" w:hint="eastAsia"/>
+          <w:lang w:eastAsia="zh-TW"/>
+        </w:rPr>
+        <w:t xml:space="preserve">) </w:t>
+      </w:r>
+    </w:p>
+    <w:p>
+      <w:pPr>
+        <w:pStyle w:val="ListParagraph"/>
+        <w:ind w:left="1440"/>
+        <w:rPr>
+          <w:rFonts w:ascii="PMingLiU" w:eastAsia="PMingLiU"/>
+          <w:lang w:eastAsia="zh-TW"/>
+        </w:rPr>
+      </w:pPr>
+      <w:r>
+        <w:rPr>
+          <w:rFonts w:ascii="PMingLiU" w:eastAsia="PMingLiU" w:hint="eastAsia"/>
+          <w:lang w:eastAsia="zh-TW"/>
+        </w:rPr>
+        <w:t>Conv2</w:t>
+      </w:r>
+      <w:proofErr w:type="gramStart"/>
+      <w:r>
+        <w:rPr>
+          <w:rFonts w:ascii="PMingLiU" w:eastAsia="PMingLiU" w:hint="eastAsia"/>
+          <w:lang w:eastAsia="zh-TW"/>
+        </w:rPr>
+        <w:t>D(</w:t>
+      </w:r>
+      <w:proofErr w:type="gramEnd"/>
+      <w:r>
+        <w:rPr>
+          <w:rFonts w:ascii="PMingLiU" w:eastAsia="PMingLiU" w:hint="eastAsia"/>
+          <w:lang w:eastAsia="zh-TW"/>
+        </w:rPr>
+        <w:t>kernel=3, stride=1, filters=64, activation=</w:t>
+      </w:r>
+      <w:proofErr w:type="spellStart"/>
+      <w:r>
+        <w:rPr>
+          <w:rFonts w:ascii="PMingLiU" w:eastAsia="PMingLiU" w:hint="eastAsia"/>
+          <w:lang w:eastAsia="zh-TW"/>
+        </w:rPr>
+        <w:t>relu</w:t>
+      </w:r>
+      <w:proofErr w:type="spellEnd"/>
+      <w:r>
+        <w:rPr>
+          <w:rFonts w:ascii="PMingLiU" w:eastAsia="PMingLiU" w:hint="eastAsia"/>
+          <w:lang w:eastAsia="zh-TW"/>
+        </w:rPr>
+        <w:t>)</w:t>
+      </w:r>
+    </w:p>
+    <w:p>
+      <w:pPr>
+        <w:pStyle w:val="ListParagraph"/>
+        <w:ind w:left="1440"/>
+        <w:rPr>
+          <w:rFonts w:ascii="PMingLiU" w:eastAsia="PMingLiU"/>
+          <w:lang w:eastAsia="zh-TW"/>
+        </w:rPr>
+      </w:pPr>
+      <w:proofErr w:type="gramStart"/>
+      <w:r>
+        <w:rPr>
+          <w:rFonts w:ascii="PMingLiU" w:eastAsia="PMingLiU" w:hint="eastAsia"/>
+          <w:lang w:eastAsia="zh-TW"/>
+        </w:rPr>
+        <w:t>Flatten(</w:t>
+      </w:r>
+      <w:proofErr w:type="gramEnd"/>
+      <w:r>
+        <w:rPr>
+          <w:rFonts w:ascii="PMingLiU" w:eastAsia="PMingLiU" w:hint="eastAsia"/>
+          <w:lang w:eastAsia="zh-TW"/>
+        </w:rPr>
+        <w:t>)</w:t>
+      </w:r>
+    </w:p>
+    <w:p>
+      <w:pPr>
+        <w:pStyle w:val="ListParagraph"/>
+        <w:ind w:left="1440"/>
+        <w:rPr>
+          <w:rFonts w:ascii="PMingLiU" w:eastAsia="PMingLiU"/>
+          <w:lang w:eastAsia="zh-TW"/>
+        </w:rPr>
+      </w:pPr>
+      <w:proofErr w:type="gramStart"/>
+      <w:r>
+        <w:rPr>
+          <w:rFonts w:ascii="PMingLiU" w:eastAsia="PMingLiU" w:hint="eastAsia"/>
+          <w:lang w:eastAsia="zh-TW"/>
+        </w:rPr>
+        <w:t>Dense(</w:t>
+      </w:r>
+      <w:proofErr w:type="gramEnd"/>
+      <w:r>
+        <w:rPr>
+          <w:rFonts w:ascii="PMingLiU" w:eastAsia="PMingLiU" w:hint="eastAsia"/>
+          <w:lang w:eastAsia="zh-TW"/>
+        </w:rPr>
+        <w:t>512, activation=</w:t>
+      </w:r>
+      <w:proofErr w:type="spellStart"/>
+      <w:r>
+        <w:rPr>
+          <w:rFonts w:ascii="PMingLiU" w:eastAsia="PMingLiU" w:hint="eastAsia"/>
+          <w:lang w:eastAsia="zh-TW"/>
+        </w:rPr>
+        <w:t>lrelu</w:t>
+      </w:r>
+      <w:proofErr w:type="spellEnd"/>
+      <w:r>
+        <w:rPr>
+          <w:rFonts w:ascii="PMingLiU" w:eastAsia="PMingLiU" w:hint="eastAsia"/>
+          <w:lang w:eastAsia="zh-TW"/>
+        </w:rPr>
+        <w:t>(alpha=0.01))</w:t>
+      </w:r>
+    </w:p>
+    <w:p>
+      <w:pPr>
+        <w:pStyle w:val="ListParagraph"/>
+        <w:ind w:left="1440"/>
+        <w:rPr>
+          <w:rFonts w:ascii="PMingLiU" w:eastAsia="PMingLiU"/>
+          <w:lang w:eastAsia="zh-TW"/>
+        </w:rPr>
+      </w:pPr>
+      <w:proofErr w:type="gramStart"/>
+      <w:r>
+        <w:rPr>
+          <w:rFonts w:ascii="PMingLiU" w:eastAsia="PMingLiU" w:hint="eastAsia"/>
+          <w:lang w:eastAsia="zh-TW"/>
+        </w:rPr>
+        <w:t>Dense(</w:t>
+      </w:r>
+      <w:proofErr w:type="gramEnd"/>
+      <w:r>
+        <w:rPr>
+          <w:rFonts w:ascii="PMingLiU" w:eastAsia="PMingLiU" w:hint="eastAsia"/>
+          <w:lang w:eastAsia="zh-TW"/>
+        </w:rPr>
+        <w:t>4)</w:t>
+      </w:r>
+    </w:p>
+    <w:p>
+      <w:pPr>
+        <w:pStyle w:val="ListParagraph"/>
+        <w:ind w:left="1440"/>
+        <w:rPr>
+          <w:rFonts w:ascii="PMingLiU" w:eastAsia="PMingLiU"/>
+          <w:lang w:eastAsia="zh-TW"/>
+        </w:rPr>
+      </w:pPr>
+      <w:bookmarkStart w:id="0" w:name="OLE_LINK9"/>
+      <w:bookmarkStart w:id="1" w:name="OLE_LINK10"/>
+      <w:r>
+        <w:rPr>
+          <w:rFonts w:ascii="PMingLiU" w:eastAsia="PMingLiU"/>
+          <w:lang w:eastAsia="zh-TW"/>
+        </w:rPr>
+        <w:t>Adam</w:t>
+      </w:r>
+      <w:bookmarkEnd w:id="0"/>
+      <w:bookmarkEnd w:id="1"/>
       <w:r>
         <w:rPr>
           <w:rFonts w:ascii="PMingLiU" w:eastAsia="PMingLiU" w:hint="eastAsia"/>
@@ -650,7 +1006,6 @@
         <w:t>(</w:t>
       </w:r>
       <w:proofErr w:type="spellStart"/>
-      <w:proofErr w:type="gramEnd"/>
       <w:r>
         <w:rPr>
           <w:rFonts w:ascii="PMingLiU" w:eastAsia="PMingLiU" w:hint="eastAsia"/>
@@ -664,7 +1019,14 @@
           <w:rFonts w:ascii="PMingLiU" w:eastAsia="PMingLiU" w:hint="eastAsia"/>
           <w:lang w:eastAsia="zh-TW"/>
         </w:rPr>
-        <w:t>=0.0001, decay=0.9)</w:t>
+        <w:t>=0.0001</w:t>
+      </w:r>
+      <w:r>
+        <w:rPr>
+          <w:rFonts w:ascii="PMingLiU" w:eastAsia="PMingLiU" w:hint="eastAsia"/>
+          <w:lang w:eastAsia="zh-TW"/>
+        </w:rPr>
+        <w:t>)</w:t>
       </w:r>
     </w:p>
     <w:p>
@@ -672,415 +1034,14 @@
         <w:pStyle w:val="ListParagraph"/>
         <w:ind w:left="1440"/>
         <w:rPr>
-          <w:rFonts w:ascii="PMingLiU" w:eastAsia="PMingLiU" w:hint="eastAsia"/>
-          <w:lang w:eastAsia="zh-TW"/>
-        </w:rPr>
-      </w:pPr>
-    </w:p>
-    <w:p>
-      <w:pPr>
-        <w:pStyle w:val="ListParagraph"/>
-        <w:ind w:left="1440"/>
-        <w:rPr>
-          <w:rFonts w:ascii="PMingLiU" w:eastAsia="PMingLiU" w:hint="eastAsia"/>
-          <w:lang w:eastAsia="zh-TW"/>
-        </w:rPr>
-      </w:pPr>
-      <w:r>
-        <w:rPr>
-          <w:rFonts w:ascii="PMingLiU" w:eastAsia="PMingLiU" w:hint="eastAsia"/>
-          <w:lang w:eastAsia="zh-TW"/>
-        </w:rPr>
-        <w:t># 模型如下</w:t>
-      </w:r>
-    </w:p>
-    <w:p>
-      <w:pPr>
-        <w:pStyle w:val="ListParagraph"/>
-        <w:ind w:left="1440"/>
-        <w:rPr>
-          <w:rFonts w:ascii="PMingLiU" w:eastAsia="PMingLiU" w:hint="eastAsia"/>
-          <w:lang w:eastAsia="zh-TW"/>
-        </w:rPr>
-      </w:pPr>
-      <w:r>
-        <w:rPr>
-          <w:rFonts w:ascii="PMingLiU" w:eastAsia="PMingLiU" w:hint="eastAsia"/>
-          <w:lang w:eastAsia="zh-TW"/>
-        </w:rPr>
-        <w:t>Input(shape</w:t>
-      </w:r>
-      <w:proofErr w:type="gramStart"/>
-      <w:r>
-        <w:rPr>
-          <w:rFonts w:ascii="PMingLiU" w:eastAsia="PMingLiU" w:hint="eastAsia"/>
-          <w:lang w:eastAsia="zh-TW"/>
-        </w:rPr>
-        <w:t>=(</w:t>
-      </w:r>
-      <w:proofErr w:type="gramEnd"/>
-      <w:r>
-        <w:rPr>
-          <w:rFonts w:ascii="PMingLiU" w:eastAsia="PMingLiU" w:hint="eastAsia"/>
-          <w:lang w:eastAsia="zh-TW"/>
-        </w:rPr>
-        <w:t xml:space="preserve">84,84,4)) </w:t>
-      </w:r>
-    </w:p>
-    <w:p>
-      <w:pPr>
-        <w:pStyle w:val="ListParagraph"/>
-        <w:ind w:left="1440"/>
-        <w:rPr>
-          <w:rFonts w:ascii="PMingLiU" w:eastAsia="PMingLiU" w:hint="eastAsia"/>
-          <w:lang w:eastAsia="zh-TW"/>
-        </w:rPr>
-      </w:pPr>
-      <w:r>
-        <w:rPr>
-          <w:rFonts w:ascii="PMingLiU" w:eastAsia="PMingLiU" w:hint="eastAsia"/>
-          <w:lang w:eastAsia="zh-TW"/>
-        </w:rPr>
-        <w:t>Conv2</w:t>
-      </w:r>
-      <w:proofErr w:type="gramStart"/>
-      <w:r>
-        <w:rPr>
-          <w:rFonts w:ascii="PMingLiU" w:eastAsia="PMingLiU" w:hint="eastAsia"/>
-          <w:lang w:eastAsia="zh-TW"/>
-        </w:rPr>
-        <w:t>D(</w:t>
-      </w:r>
-      <w:proofErr w:type="gramEnd"/>
-      <w:r>
-        <w:rPr>
-          <w:rFonts w:ascii="PMingLiU" w:eastAsia="PMingLiU" w:hint="eastAsia"/>
-          <w:lang w:eastAsia="zh-TW"/>
-        </w:rPr>
-        <w:t>kernel=8, stride=4, filters=32, activation=</w:t>
-      </w:r>
-      <w:proofErr w:type="spellStart"/>
-      <w:r>
-        <w:rPr>
-          <w:rFonts w:ascii="PMingLiU" w:eastAsia="PMingLiU" w:hint="eastAsia"/>
-          <w:lang w:eastAsia="zh-TW"/>
-        </w:rPr>
-        <w:t>relu</w:t>
-      </w:r>
-      <w:proofErr w:type="spellEnd"/>
-      <w:r>
-        <w:rPr>
-          <w:rFonts w:ascii="PMingLiU" w:eastAsia="PMingLiU" w:hint="eastAsia"/>
-          <w:lang w:eastAsia="zh-TW"/>
-        </w:rPr>
-        <w:t>)</w:t>
-      </w:r>
-      <w:r>
-        <w:rPr>
-          <w:rFonts w:ascii="PMingLiU" w:eastAsia="PMingLiU" w:hint="eastAsia"/>
-          <w:lang w:eastAsia="zh-TW"/>
-        </w:rPr>
-        <w:t xml:space="preserve"> </w:t>
-      </w:r>
-    </w:p>
-    <w:p>
-      <w:pPr>
-        <w:pStyle w:val="ListParagraph"/>
-        <w:ind w:left="1440"/>
-        <w:rPr>
-          <w:rFonts w:ascii="PMingLiU" w:eastAsia="PMingLiU" w:hint="eastAsia"/>
-          <w:lang w:eastAsia="zh-TW"/>
-        </w:rPr>
-      </w:pPr>
-      <w:r>
-        <w:rPr>
-          <w:rFonts w:ascii="PMingLiU" w:eastAsia="PMingLiU" w:hint="eastAsia"/>
-          <w:lang w:eastAsia="zh-TW"/>
-        </w:rPr>
-        <w:t>Conv2</w:t>
-      </w:r>
-      <w:proofErr w:type="gramStart"/>
-      <w:r>
-        <w:rPr>
-          <w:rFonts w:ascii="PMingLiU" w:eastAsia="PMingLiU" w:hint="eastAsia"/>
-          <w:lang w:eastAsia="zh-TW"/>
-        </w:rPr>
-        <w:t>D(</w:t>
-      </w:r>
-      <w:proofErr w:type="gramEnd"/>
-      <w:r>
-        <w:rPr>
-          <w:rFonts w:ascii="PMingLiU" w:eastAsia="PMingLiU" w:hint="eastAsia"/>
-          <w:lang w:eastAsia="zh-TW"/>
-        </w:rPr>
-        <w:t>kernel=4, stride=2</w:t>
-      </w:r>
-      <w:r>
-        <w:rPr>
-          <w:rFonts w:ascii="PMingLiU" w:eastAsia="PMingLiU" w:hint="eastAsia"/>
-          <w:lang w:eastAsia="zh-TW"/>
-        </w:rPr>
-        <w:t>, filters</w:t>
-      </w:r>
-      <w:r>
-        <w:rPr>
-          <w:rFonts w:ascii="PMingLiU" w:eastAsia="PMingLiU" w:hint="eastAsia"/>
-          <w:lang w:eastAsia="zh-TW"/>
-        </w:rPr>
-        <w:t>=64</w:t>
-      </w:r>
-      <w:r>
-        <w:rPr>
-          <w:rFonts w:ascii="PMingLiU" w:eastAsia="PMingLiU" w:hint="eastAsia"/>
-          <w:lang w:eastAsia="zh-TW"/>
-        </w:rPr>
-        <w:t>, activation=</w:t>
-      </w:r>
-      <w:proofErr w:type="spellStart"/>
-      <w:r>
-        <w:rPr>
-          <w:rFonts w:ascii="PMingLiU" w:eastAsia="PMingLiU" w:hint="eastAsia"/>
-          <w:lang w:eastAsia="zh-TW"/>
-        </w:rPr>
-        <w:t>relu</w:t>
-      </w:r>
-      <w:proofErr w:type="spellEnd"/>
-      <w:r>
-        <w:rPr>
-          <w:rFonts w:ascii="PMingLiU" w:eastAsia="PMingLiU" w:hint="eastAsia"/>
-          <w:lang w:eastAsia="zh-TW"/>
-        </w:rPr>
-        <w:t>)</w:t>
-      </w:r>
-      <w:r>
-        <w:rPr>
-          <w:rFonts w:ascii="PMingLiU" w:eastAsia="PMingLiU" w:hint="eastAsia"/>
-          <w:lang w:eastAsia="zh-TW"/>
-        </w:rPr>
-        <w:t xml:space="preserve"> </w:t>
-      </w:r>
-    </w:p>
-    <w:p>
-      <w:pPr>
-        <w:pStyle w:val="ListParagraph"/>
-        <w:ind w:left="1440"/>
-        <w:rPr>
-          <w:rFonts w:ascii="PMingLiU" w:eastAsia="PMingLiU" w:hint="eastAsia"/>
-          <w:lang w:eastAsia="zh-TW"/>
-        </w:rPr>
-      </w:pPr>
-      <w:r>
-        <w:rPr>
-          <w:rFonts w:ascii="PMingLiU" w:eastAsia="PMingLiU" w:hint="eastAsia"/>
-          <w:lang w:eastAsia="zh-TW"/>
-        </w:rPr>
-        <w:t>Conv2</w:t>
-      </w:r>
-      <w:proofErr w:type="gramStart"/>
-      <w:r>
-        <w:rPr>
-          <w:rFonts w:ascii="PMingLiU" w:eastAsia="PMingLiU" w:hint="eastAsia"/>
-          <w:lang w:eastAsia="zh-TW"/>
-        </w:rPr>
-        <w:t>D(</w:t>
-      </w:r>
-      <w:proofErr w:type="gramEnd"/>
-      <w:r>
-        <w:rPr>
-          <w:rFonts w:ascii="PMingLiU" w:eastAsia="PMingLiU" w:hint="eastAsia"/>
-          <w:lang w:eastAsia="zh-TW"/>
-        </w:rPr>
-        <w:t>kernel=3, stride=1</w:t>
-      </w:r>
-      <w:r>
-        <w:rPr>
-          <w:rFonts w:ascii="PMingLiU" w:eastAsia="PMingLiU" w:hint="eastAsia"/>
-          <w:lang w:eastAsia="zh-TW"/>
-        </w:rPr>
-        <w:t>, filters</w:t>
-      </w:r>
-      <w:r>
-        <w:rPr>
-          <w:rFonts w:ascii="PMingLiU" w:eastAsia="PMingLiU" w:hint="eastAsia"/>
-          <w:lang w:eastAsia="zh-TW"/>
-        </w:rPr>
-        <w:t>=64</w:t>
-      </w:r>
-      <w:r>
-        <w:rPr>
-          <w:rFonts w:ascii="PMingLiU" w:eastAsia="PMingLiU" w:hint="eastAsia"/>
-          <w:lang w:eastAsia="zh-TW"/>
-        </w:rPr>
-        <w:t>, activation=</w:t>
-      </w:r>
-      <w:proofErr w:type="spellStart"/>
-      <w:r>
-        <w:rPr>
-          <w:rFonts w:ascii="PMingLiU" w:eastAsia="PMingLiU" w:hint="eastAsia"/>
-          <w:lang w:eastAsia="zh-TW"/>
-        </w:rPr>
-        <w:t>relu</w:t>
-      </w:r>
-      <w:proofErr w:type="spellEnd"/>
-      <w:r>
-        <w:rPr>
-          <w:rFonts w:ascii="PMingLiU" w:eastAsia="PMingLiU" w:hint="eastAsia"/>
-          <w:lang w:eastAsia="zh-TW"/>
-        </w:rPr>
-        <w:t>)</w:t>
-      </w:r>
-    </w:p>
-    <w:p>
-      <w:pPr>
-        <w:pStyle w:val="ListParagraph"/>
-        <w:ind w:left="1440"/>
-        <w:rPr>
-          <w:rFonts w:ascii="PMingLiU" w:eastAsia="PMingLiU" w:hint="eastAsia"/>
-          <w:lang w:eastAsia="zh-TW"/>
-        </w:rPr>
-      </w:pPr>
-      <w:proofErr w:type="gramStart"/>
-      <w:r>
-        <w:rPr>
-          <w:rFonts w:ascii="PMingLiU" w:eastAsia="PMingLiU" w:hint="eastAsia"/>
-          <w:lang w:eastAsia="zh-TW"/>
-        </w:rPr>
-        <w:t>Flatten(</w:t>
-      </w:r>
-      <w:proofErr w:type="gramEnd"/>
-      <w:r>
-        <w:rPr>
-          <w:rFonts w:ascii="PMingLiU" w:eastAsia="PMingLiU" w:hint="eastAsia"/>
-          <w:lang w:eastAsia="zh-TW"/>
-        </w:rPr>
-        <w:t>)</w:t>
-      </w:r>
-    </w:p>
-    <w:p>
-      <w:pPr>
-        <w:pStyle w:val="ListParagraph"/>
-        <w:ind w:left="1440"/>
-        <w:rPr>
-          <w:rFonts w:ascii="PMingLiU" w:eastAsia="PMingLiU" w:hint="eastAsia"/>
-          <w:lang w:eastAsia="zh-TW"/>
-        </w:rPr>
-      </w:pPr>
-      <w:proofErr w:type="gramStart"/>
-      <w:r>
-        <w:rPr>
-          <w:rFonts w:ascii="PMingLiU" w:eastAsia="PMingLiU" w:hint="eastAsia"/>
-          <w:lang w:eastAsia="zh-TW"/>
-        </w:rPr>
-        <w:t>Dense(</w:t>
-      </w:r>
-      <w:proofErr w:type="gramEnd"/>
-      <w:r>
-        <w:rPr>
-          <w:rFonts w:ascii="PMingLiU" w:eastAsia="PMingLiU" w:hint="eastAsia"/>
-          <w:lang w:eastAsia="zh-TW"/>
-        </w:rPr>
-        <w:t>512, activation=</w:t>
-      </w:r>
-      <w:proofErr w:type="spellStart"/>
-      <w:r>
-        <w:rPr>
-          <w:rFonts w:ascii="PMingLiU" w:eastAsia="PMingLiU" w:hint="eastAsia"/>
-          <w:lang w:eastAsia="zh-TW"/>
-        </w:rPr>
-        <w:t>lrelu</w:t>
-      </w:r>
-      <w:proofErr w:type="spellEnd"/>
-      <w:r>
-        <w:rPr>
-          <w:rFonts w:ascii="PMingLiU" w:eastAsia="PMingLiU" w:hint="eastAsia"/>
-          <w:lang w:eastAsia="zh-TW"/>
-        </w:rPr>
-        <w:t>(alpha=0.01))</w:t>
-      </w:r>
-    </w:p>
-    <w:p>
-      <w:pPr>
-        <w:pStyle w:val="ListParagraph"/>
-        <w:ind w:left="1440"/>
-        <w:rPr>
-          <w:rFonts w:ascii="PMingLiU" w:eastAsia="PMingLiU" w:hint="eastAsia"/>
-          <w:lang w:eastAsia="zh-TW"/>
-        </w:rPr>
-      </w:pPr>
-      <w:proofErr w:type="gramStart"/>
-      <w:r>
-        <w:rPr>
-          <w:rFonts w:ascii="PMingLiU" w:eastAsia="PMingLiU" w:hint="eastAsia"/>
-          <w:lang w:eastAsia="zh-TW"/>
-        </w:rPr>
-        <w:t>Dense(</w:t>
-      </w:r>
-      <w:proofErr w:type="gramEnd"/>
-      <w:r>
-        <w:rPr>
-          <w:rFonts w:ascii="PMingLiU" w:eastAsia="PMingLiU" w:hint="eastAsia"/>
-          <w:lang w:eastAsia="zh-TW"/>
-        </w:rPr>
-        <w:t>4)</w:t>
-      </w:r>
-    </w:p>
-    <w:p>
-      <w:pPr>
-        <w:pStyle w:val="ListParagraph"/>
-        <w:ind w:left="1440"/>
-        <w:rPr>
-          <w:rFonts w:ascii="PMingLiU" w:eastAsia="PMingLiU" w:hint="eastAsia"/>
-          <w:lang w:eastAsia="zh-TW"/>
-        </w:rPr>
-      </w:pPr>
-      <w:proofErr w:type="spellStart"/>
-      <w:proofErr w:type="gramStart"/>
-      <w:r>
-        <w:rPr>
-          <w:rFonts w:ascii="PMingLiU" w:eastAsia="PMingLiU" w:hint="eastAsia"/>
-          <w:lang w:eastAsia="zh-TW"/>
-        </w:rPr>
-        <w:t>RMSProp</w:t>
-      </w:r>
-      <w:proofErr w:type="spellEnd"/>
-      <w:r>
-        <w:rPr>
-          <w:rFonts w:ascii="PMingLiU" w:eastAsia="PMingLiU" w:hint="eastAsia"/>
-          <w:lang w:eastAsia="zh-TW"/>
-        </w:rPr>
-        <w:t>(</w:t>
-      </w:r>
-      <w:proofErr w:type="spellStart"/>
-      <w:proofErr w:type="gramEnd"/>
-      <w:r>
-        <w:rPr>
-          <w:rFonts w:ascii="PMingLiU" w:eastAsia="PMingLiU" w:hint="eastAsia"/>
-          <w:lang w:eastAsia="zh-TW"/>
-        </w:rPr>
-        <w:t>lr</w:t>
-      </w:r>
-      <w:proofErr w:type="spellEnd"/>
-      <w:r>
-        <w:rPr>
-          <w:rFonts w:ascii="PMingLiU" w:eastAsia="PMingLiU" w:hint="eastAsia"/>
-          <w:lang w:eastAsia="zh-TW"/>
-        </w:rPr>
-        <w:t>=0.0001, decay=0.9)</w:t>
-      </w:r>
-    </w:p>
-    <w:p>
-      <w:pPr>
-        <w:pStyle w:val="ListParagraph"/>
-        <w:ind w:left="1440"/>
-        <w:rPr>
-          <w:rFonts w:ascii="PMingLiU" w:eastAsia="PMingLiU" w:hint="eastAsia"/>
-        </w:rPr>
-      </w:pPr>
-    </w:p>
-    <w:p>
-      <w:pPr>
-        <w:rPr>
-          <w:rFonts w:ascii="PMingLiU" w:eastAsia="PMingLiU" w:hint="eastAsia"/>
+          <w:rFonts w:ascii="PMingLiU" w:eastAsia="PMingLiU"/>
+        </w:rPr>
+      </w:pPr>
+    </w:p>
+    <w:p>
+      <w:pPr>
+        <w:rPr>
+          <w:rFonts w:ascii="PMingLiU" w:eastAsia="PMingLiU"/>
         </w:rPr>
       </w:pPr>
       <w:r>
@@ -1098,7 +1059,7 @@
           <w:numId w:val="2"/>
         </w:numPr>
         <w:rPr>
-          <w:rFonts w:ascii="PMingLiU" w:eastAsia="PMingLiU" w:hint="eastAsia"/>
+          <w:rFonts w:ascii="PMingLiU" w:eastAsia="PMingLiU"/>
         </w:rPr>
       </w:pPr>
       <w:r>
@@ -1113,7 +1074,7 @@
       <w:pPr>
         <w:pStyle w:val="ListParagraph"/>
         <w:rPr>
-          <w:rFonts w:ascii="PMingLiU" w:eastAsia="PMingLiU" w:hint="eastAsia"/>
+          <w:rFonts w:ascii="PMingLiU" w:eastAsia="PMingLiU"/>
         </w:rPr>
       </w:pPr>
       <w:r>
@@ -1175,7 +1136,7 @@
       <w:pPr>
         <w:pStyle w:val="ListParagraph"/>
         <w:rPr>
-          <w:rFonts w:ascii="PMingLiU" w:eastAsia="PMingLiU" w:hint="eastAsia"/>
+          <w:rFonts w:ascii="PMingLiU" w:eastAsia="PMingLiU"/>
           <w:lang w:eastAsia="zh-TW"/>
         </w:rPr>
       </w:pPr>
@@ -1191,7 +1152,7 @@
       <w:pPr>
         <w:pStyle w:val="ListParagraph"/>
         <w:rPr>
-          <w:rFonts w:ascii="PMingLiU" w:eastAsia="PMingLiU" w:hint="eastAsia"/>
+          <w:rFonts w:ascii="PMingLiU" w:eastAsia="PMingLiU"/>
           <w:lang w:eastAsia="zh-TW"/>
         </w:rPr>
       </w:pPr>
@@ -1207,7 +1168,7 @@
       <w:pPr>
         <w:pStyle w:val="ListParagraph"/>
         <w:rPr>
-          <w:rFonts w:ascii="PMingLiU" w:eastAsia="PMingLiU" w:hint="eastAsia"/>
+          <w:rFonts w:ascii="PMingLiU" w:eastAsia="PMingLiU"/>
           <w:lang w:eastAsia="zh-TW"/>
         </w:rPr>
       </w:pPr>
@@ -1223,16 +1184,16 @@
       <w:pPr>
         <w:pStyle w:val="ListParagraph"/>
         <w:rPr>
-          <w:rFonts w:ascii="PMingLiU" w:eastAsia="PMingLiU" w:hint="eastAsia"/>
-          <w:lang w:eastAsia="zh-TW"/>
-        </w:rPr>
-      </w:pPr>
-    </w:p>
-    <w:p>
-      <w:pPr>
-        <w:pStyle w:val="ListParagraph"/>
-        <w:rPr>
-          <w:rFonts w:ascii="PMingLiU" w:eastAsia="PMingLiU" w:hint="eastAsia"/>
+          <w:rFonts w:ascii="PMingLiU" w:eastAsia="PMingLiU"/>
+          <w:lang w:eastAsia="zh-TW"/>
+        </w:rPr>
+      </w:pPr>
+    </w:p>
+    <w:p>
+      <w:pPr>
+        <w:pStyle w:val="ListParagraph"/>
+        <w:rPr>
+          <w:rFonts w:ascii="PMingLiU" w:eastAsia="PMingLiU"/>
           <w:lang w:eastAsia="zh-TW"/>
         </w:rPr>
       </w:pPr>
@@ -1245,7 +1206,7 @@
           <w:numId w:val="2"/>
         </w:numPr>
         <w:rPr>
-          <w:rFonts w:ascii="PMingLiU" w:eastAsia="PMingLiU" w:hint="eastAsia"/>
+          <w:rFonts w:ascii="PMingLiU" w:eastAsia="PMingLiU"/>
         </w:rPr>
       </w:pPr>
       <w:r>
@@ -1260,18 +1221,19 @@
         <w:pStyle w:val="ListParagraph"/>
         <w:rPr>
           <w:rFonts w:ascii="PMingLiU" w:eastAsia="PMingLiU" w:hint="eastAsia"/>
-        </w:rPr>
-      </w:pPr>
-      <w:r>
-        <w:rPr>
-          <w:rFonts w:ascii="PMingLiU" w:eastAsia="PMingLiU" w:hint="eastAsia"/>
+          <w:lang w:eastAsia="zh-TW"/>
+        </w:rPr>
+      </w:pPr>
+      <w:r>
+        <w:rPr>
+          <w:rFonts w:ascii="PMingLiU" w:eastAsia="PMingLiU"/>
           <w:noProof/>
         </w:rPr>
         <w:drawing>
-          <wp:inline distT="0" distB="0" distL="0" distR="0" wp14:anchorId="6B9DEAF6" wp14:editId="483AB3C9">
-            <wp:extent cx="5721350" cy="2491740"/>
-            <wp:effectExtent l="0" t="0" r="0" b="0"/>
-            <wp:docPr id="5" name="Picture 5" descr="../../../../Desktop/Screen%20Shot%202017-12-16%20at%204.12.52"/>
+          <wp:inline distT="0" distB="0" distL="0" distR="0" wp14:anchorId="120F5BA8" wp14:editId="0987496D">
+            <wp:extent cx="5076441" cy="1364325"/>
+            <wp:effectExtent l="0" t="0" r="3810" b="7620"/>
+            <wp:docPr id="1" name="Picture 1" descr="../../../../Desktop/Screen%20Shot%202017-12-16%20at%2011.16.22"/>
             <wp:cNvGraphicFramePr>
               <a:graphicFrameLocks xmlns:a="http://schemas.openxmlformats.org/drawingml/2006/main" noChangeAspect="1"/>
             </wp:cNvGraphicFramePr>
@@ -1279,7 +1241,7 @@
               <a:graphicData uri="http://schemas.openxmlformats.org/drawingml/2006/picture">
                 <pic:pic xmlns:pic="http://schemas.openxmlformats.org/drawingml/2006/picture">
                   <pic:nvPicPr>
-                    <pic:cNvPr id="0" name="Picture 4" descr="../../../../Desktop/Screen%20Shot%202017-12-16%20at%204.12.52"/>
+                    <pic:cNvPr id="0" name="Picture 1" descr="../../../../Desktop/Screen%20Shot%202017-12-16%20at%2011.16.22"/>
                     <pic:cNvPicPr>
                       <a:picLocks noChangeAspect="1" noChangeArrowheads="1"/>
                     </pic:cNvPicPr>
@@ -1300,7 +1262,7 @@
                   <pic:spPr bwMode="auto">
                     <a:xfrm>
                       <a:off x="0" y="0"/>
-                      <a:ext cx="5721350" cy="2491740"/>
+                      <a:ext cx="5096777" cy="1369790"/>
                     </a:xfrm>
                     <a:prstGeom prst="rect">
                       <a:avLst/>
@@ -1319,14 +1281,6 @@
     </w:p>
     <w:p>
       <w:pPr>
-        <w:pStyle w:val="ListParagraph"/>
-        <w:rPr>
-          <w:rFonts w:ascii="PMingLiU" w:eastAsia="PMingLiU" w:hint="eastAsia"/>
-        </w:rPr>
-      </w:pPr>
-    </w:p>
-    <w:p>
-      <w:pPr>
         <w:ind w:left="720"/>
         <w:rPr>
           <w:rFonts w:ascii="PMingLiU" w:eastAsia="PMingLiU"/>
@@ -1417,7 +1371,7 @@
       <w:pPr>
         <w:ind w:left="720"/>
         <w:rPr>
-          <w:rFonts w:ascii="PMingLiU" w:eastAsia="PMingLiU" w:hint="eastAsia"/>
+          <w:rFonts w:ascii="PMingLiU" w:eastAsia="PMingLiU"/>
           <w:lang w:eastAsia="zh-TW"/>
         </w:rPr>
       </w:pPr>
@@ -1461,7 +1415,7 @@
       <w:pPr>
         <w:pStyle w:val="ListParagraph"/>
         <w:rPr>
-          <w:rFonts w:ascii="PMingLiU" w:eastAsia="PMingLiU" w:hint="eastAsia"/>
+          <w:rFonts w:ascii="PMingLiU" w:eastAsia="PMingLiU"/>
           <w:lang w:eastAsia="zh-TW"/>
         </w:rPr>
       </w:pPr>
@@ -1563,21 +1517,21 @@
           <w:rFonts w:ascii="PMingLiU" w:eastAsia="PMingLiU"/>
           <w:lang w:eastAsia="zh-TW"/>
         </w:rPr>
-        <w:t>4M</w:t>
-      </w:r>
-      <w:r>
-        <w:rPr>
-          <w:rFonts w:ascii="PMingLiU" w:eastAsia="PMingLiU" w:hint="eastAsia"/>
-          <w:lang w:eastAsia="zh-TW"/>
-        </w:rPr>
-        <w:t>步之後</w:t>
-      </w:r>
-      <w:r>
-        <w:rPr>
-          <w:rFonts w:ascii="PMingLiU" w:eastAsia="PMingLiU" w:hint="eastAsia"/>
-          <w:lang w:eastAsia="zh-TW"/>
-        </w:rPr>
-        <w:t>每場遊戲平均能有</w:t>
+        <w:t>2</w:t>
+      </w:r>
+      <w:r>
+        <w:rPr>
+          <w:rFonts w:ascii="PMingLiU" w:eastAsia="PMingLiU"/>
+          <w:lang w:eastAsia="zh-TW"/>
+        </w:rPr>
+        <w:t>M</w:t>
+      </w:r>
+      <w:r>
+        <w:rPr>
+          <w:rFonts w:ascii="PMingLiU" w:eastAsia="PMingLiU" w:hint="eastAsia"/>
+          <w:lang w:eastAsia="zh-TW"/>
+        </w:rPr>
+        <w:t>步之後每場遊戲平均能有</w:t>
       </w:r>
       <w:r>
         <w:rPr>
@@ -1591,14 +1545,86 @@
           <w:rFonts w:ascii="PMingLiU" w:eastAsia="PMingLiU" w:hint="eastAsia"/>
           <w:lang w:eastAsia="zh-TW"/>
         </w:rPr>
+        <w:t>分，這時候的</w:t>
+      </w:r>
+      <w:r>
+        <w:rPr>
+          <w:rFonts w:ascii="PMingLiU" w:eastAsia="PMingLiU"/>
+          <w:lang w:eastAsia="zh-TW"/>
+        </w:rPr>
+        <w:t>model</w:t>
+      </w:r>
+      <w:r>
+        <w:rPr>
+          <w:rFonts w:ascii="PMingLiU" w:eastAsia="PMingLiU" w:hint="eastAsia"/>
+          <w:lang w:eastAsia="zh-TW"/>
+        </w:rPr>
+        <w:t>去做</w:t>
+      </w:r>
+      <w:r>
+        <w:rPr>
+          <w:rFonts w:ascii="PMingLiU" w:eastAsia="PMingLiU"/>
+          <w:lang w:eastAsia="zh-TW"/>
+        </w:rPr>
+        <w:t>test</w:t>
+      </w:r>
+      <w:r>
+        <w:rPr>
+          <w:rFonts w:ascii="PMingLiU" w:eastAsia="PMingLiU" w:hint="eastAsia"/>
+          <w:lang w:eastAsia="zh-TW"/>
+        </w:rPr>
+        <w:t>有機會能過</w:t>
+      </w:r>
+      <w:r>
+        <w:rPr>
+          <w:rFonts w:ascii="PMingLiU" w:eastAsia="PMingLiU"/>
+          <w:lang w:eastAsia="zh-TW"/>
+        </w:rPr>
+        <w:t>baseline(50</w:t>
+      </w:r>
+      <w:r>
+        <w:rPr>
+          <w:rFonts w:ascii="PMingLiU" w:eastAsia="PMingLiU" w:hint="eastAsia"/>
+          <w:lang w:eastAsia="zh-TW"/>
+        </w:rPr>
         <w:t>分</w:t>
       </w:r>
       <w:r>
         <w:rPr>
-          <w:rFonts w:ascii="PMingLiU" w:eastAsia="PMingLiU" w:hint="eastAsia"/>
-          <w:lang w:eastAsia="zh-TW"/>
-        </w:rPr>
-        <w:t>，這時候的</w:t>
+          <w:rFonts w:ascii="PMingLiU" w:eastAsia="PMingLiU"/>
+          <w:lang w:eastAsia="zh-TW"/>
+        </w:rPr>
+        <w:t>)</w:t>
+      </w:r>
+    </w:p>
+    <w:p>
+      <w:pPr>
+        <w:pStyle w:val="ListParagraph"/>
+        <w:rPr>
+          <w:rFonts w:ascii="PMingLiU" w:eastAsia="PMingLiU" w:hint="eastAsia"/>
+          <w:lang w:eastAsia="zh-TW"/>
+        </w:rPr>
+      </w:pPr>
+      <w:r>
+        <w:rPr>
+          <w:rFonts w:ascii="PMingLiU" w:eastAsia="PMingLiU" w:hint="eastAsia"/>
+          <w:lang w:eastAsia="zh-TW"/>
+        </w:rPr>
+        <w:t>訓練完</w:t>
+      </w:r>
+      <w:r>
+        <w:rPr>
+          <w:rFonts w:ascii="PMingLiU" w:eastAsia="PMingLiU"/>
+          <w:lang w:eastAsia="zh-TW"/>
+        </w:rPr>
+        <w:t>5M</w:t>
+      </w:r>
+      <w:r>
+        <w:rPr>
+          <w:rFonts w:ascii="PMingLiU" w:eastAsia="PMingLiU" w:hint="eastAsia"/>
+          <w:lang w:eastAsia="zh-TW"/>
+        </w:rPr>
+        <w:t>步的</w:t>
       </w:r>
       <w:r>
         <w:rPr>
@@ -1626,14 +1652,14 @@
           <w:rFonts w:ascii="PMingLiU" w:eastAsia="PMingLiU" w:hint="eastAsia"/>
           <w:lang w:eastAsia="zh-TW"/>
         </w:rPr>
-        <w:t>有機會能過</w:t>
-      </w:r>
-      <w:r>
-        <w:rPr>
-          <w:rFonts w:ascii="PMingLiU" w:eastAsia="PMingLiU"/>
-          <w:lang w:eastAsia="zh-TW"/>
-        </w:rPr>
-        <w:t>baseline(50</w:t>
+        <w:t>可以拿到</w:t>
+      </w:r>
+      <w:r>
+        <w:rPr>
+          <w:rFonts w:ascii="PMingLiU" w:eastAsia="PMingLiU"/>
+          <w:lang w:eastAsia="zh-TW"/>
+        </w:rPr>
+        <w:t>70</w:t>
       </w:r>
       <w:r>
         <w:rPr>
@@ -1642,34 +1668,29 @@
         </w:rPr>
         <w:t>分</w:t>
       </w:r>
-      <w:r>
-        <w:rPr>
-          <w:rFonts w:ascii="PMingLiU" w:eastAsia="PMingLiU"/>
-          <w:lang w:eastAsia="zh-TW"/>
-        </w:rPr>
-        <w:t>)</w:t>
-      </w:r>
+      <w:bookmarkStart w:id="2" w:name="_GoBack"/>
+      <w:bookmarkEnd w:id="2"/>
     </w:p>
     <w:p>
       <w:pPr>
         <w:ind w:left="720"/>
         <w:rPr>
-          <w:rFonts w:ascii="PMingLiU" w:eastAsia="PMingLiU" w:hint="eastAsia"/>
-          <w:lang w:eastAsia="zh-TW"/>
-        </w:rPr>
-      </w:pPr>
-    </w:p>
-    <w:p>
-      <w:pPr>
-        <w:rPr>
-          <w:rFonts w:ascii="PMingLiU" w:eastAsia="PMingLiU"/>
-        </w:rPr>
-      </w:pPr>
-    </w:p>
-    <w:p>
-      <w:pPr>
-        <w:rPr>
-          <w:rFonts w:ascii="PMingLiU" w:eastAsia="PMingLiU" w:hint="eastAsia"/>
+          <w:rFonts w:ascii="PMingLiU" w:eastAsia="PMingLiU"/>
+          <w:lang w:eastAsia="zh-TW"/>
+        </w:rPr>
+      </w:pPr>
+    </w:p>
+    <w:p>
+      <w:pPr>
+        <w:rPr>
+          <w:rFonts w:ascii="PMingLiU" w:eastAsia="PMingLiU"/>
+        </w:rPr>
+      </w:pPr>
+    </w:p>
+    <w:p>
+      <w:pPr>
+        <w:rPr>
+          <w:rFonts w:ascii="PMingLiU" w:eastAsia="PMingLiU"/>
         </w:rPr>
       </w:pPr>
     </w:p>
@@ -1696,7 +1717,7 @@
     <w:p>
       <w:pPr>
         <w:rPr>
-          <w:rFonts w:ascii="PMingLiU" w:eastAsia="PMingLiU" w:hint="eastAsia"/>
+          <w:rFonts w:ascii="PMingLiU" w:eastAsia="PMingLiU"/>
         </w:rPr>
       </w:pPr>
       <w:r>
@@ -1728,7 +1749,7 @@
           <w:numId w:val="1"/>
         </w:numPr>
         <w:rPr>
-          <w:rFonts w:ascii="PMingLiU" w:eastAsia="PMingLiU" w:hint="eastAsia"/>
+          <w:rFonts w:ascii="PMingLiU" w:eastAsia="PMingLiU"/>
         </w:rPr>
       </w:pPr>
       <w:r>
@@ -1762,10 +1783,77 @@
       </w:r>
       <w:r>
         <w:rPr>
-          <w:rFonts w:ascii="PMingLiU" w:eastAsia="PMingLiU" w:hint="eastAsia"/>
-          <w:lang w:eastAsia="zh-TW"/>
-        </w:rPr>
-        <w:t>參數為基準分別做了以下三種調整</w:t>
+          <w:rFonts w:ascii="PMingLiU" w:eastAsia="PMingLiU"/>
+          <w:lang w:eastAsia="zh-TW"/>
+        </w:rPr>
+        <w:t xml:space="preserve"> model</w:t>
+      </w:r>
+      <w:r>
+        <w:rPr>
+          <w:rFonts w:ascii="PMingLiU" w:eastAsia="PMingLiU" w:hint="eastAsia"/>
+          <w:lang w:eastAsia="zh-TW"/>
+        </w:rPr>
+        <w:t>架夠但</w:t>
+      </w:r>
+      <w:r>
+        <w:rPr>
+          <w:rFonts w:ascii="PMingLiU" w:eastAsia="PMingLiU"/>
+          <w:lang w:eastAsia="zh-TW"/>
+        </w:rPr>
+        <w:t>Optimizer</w:t>
+      </w:r>
+      <w:r>
+        <w:rPr>
+          <w:rFonts w:ascii="PMingLiU" w:eastAsia="PMingLiU" w:hint="eastAsia"/>
+          <w:lang w:eastAsia="zh-TW"/>
+        </w:rPr>
+        <w:t>為</w:t>
+      </w:r>
+      <w:proofErr w:type="spellStart"/>
+      <w:r>
+        <w:rPr>
+          <w:rFonts w:ascii="PMingLiU" w:eastAsia="PMingLiU"/>
+          <w:lang w:eastAsia="zh-TW"/>
+        </w:rPr>
+        <w:t>RMSProp</w:t>
+      </w:r>
+      <w:proofErr w:type="spellEnd"/>
+      <w:r>
+        <w:rPr>
+          <w:rFonts w:ascii="PMingLiU" w:eastAsia="PMingLiU"/>
+          <w:lang w:eastAsia="zh-TW"/>
+        </w:rPr>
+        <w:t>(</w:t>
+      </w:r>
+      <w:proofErr w:type="spellStart"/>
+      <w:r>
+        <w:rPr>
+          <w:rFonts w:ascii="PMingLiU" w:eastAsia="PMingLiU"/>
+          <w:lang w:eastAsia="zh-TW"/>
+        </w:rPr>
+        <w:t>lr</w:t>
+      </w:r>
+      <w:proofErr w:type="spellEnd"/>
+      <w:r>
+        <w:rPr>
+          <w:rFonts w:ascii="PMingLiU" w:eastAsia="PMingLiU"/>
+          <w:lang w:eastAsia="zh-TW"/>
+        </w:rPr>
+        <w:t>=0.0001, decay=0.9)</w:t>
+      </w:r>
+      <w:r>
+        <w:rPr>
+          <w:rFonts w:ascii="PMingLiU" w:eastAsia="PMingLiU" w:hint="eastAsia"/>
+          <w:lang w:eastAsia="zh-TW"/>
+        </w:rPr>
+        <w:t>為基準，</w:t>
+      </w:r>
+      <w:r>
+        <w:rPr>
+          <w:rFonts w:ascii="PMingLiU" w:eastAsia="PMingLiU" w:hint="eastAsia"/>
+          <w:lang w:eastAsia="zh-TW"/>
+        </w:rPr>
+        <w:t>分別做了以下三種調整</w:t>
       </w:r>
       <w:r>
         <w:rPr>
@@ -1854,7 +1942,7 @@
           <w:numId w:val="5"/>
         </w:numPr>
         <w:rPr>
-          <w:rFonts w:ascii="PMingLiU" w:eastAsia="PMingLiU" w:hint="eastAsia"/>
+          <w:rFonts w:ascii="PMingLiU" w:eastAsia="PMingLiU"/>
           <w:lang w:eastAsia="zh-TW"/>
         </w:rPr>
       </w:pPr>
@@ -1920,7 +2008,7 @@
           <w:numId w:val="5"/>
         </w:numPr>
         <w:rPr>
-          <w:rFonts w:ascii="PMingLiU" w:eastAsia="PMingLiU" w:hint="eastAsia"/>
+          <w:rFonts w:ascii="PMingLiU" w:eastAsia="PMingLiU"/>
           <w:lang w:eastAsia="zh-TW"/>
         </w:rPr>
       </w:pPr>
@@ -1982,7 +2070,7 @@
       <w:pPr>
         <w:ind w:left="720"/>
         <w:rPr>
-          <w:rFonts w:ascii="PMingLiU" w:eastAsia="PMingLiU" w:hint="eastAsia"/>
+          <w:rFonts w:ascii="PMingLiU" w:eastAsia="PMingLiU"/>
           <w:lang w:eastAsia="zh-TW"/>
         </w:rPr>
       </w:pPr>
@@ -2045,7 +2133,7 @@
       <w:pPr>
         <w:ind w:left="720"/>
         <w:rPr>
-          <w:rFonts w:ascii="PMingLiU" w:eastAsia="PMingLiU" w:hint="eastAsia"/>
+          <w:rFonts w:ascii="PMingLiU" w:eastAsia="PMingLiU"/>
           <w:lang w:eastAsia="zh-TW"/>
         </w:rPr>
       </w:pPr>
@@ -2133,7 +2221,7 @@
       <w:pPr>
         <w:ind w:left="720"/>
         <w:rPr>
-          <w:rFonts w:ascii="PMingLiU" w:eastAsia="PMingLiU" w:hint="eastAsia"/>
+          <w:rFonts w:ascii="PMingLiU" w:eastAsia="PMingLiU"/>
           <w:lang w:eastAsia="zh-TW"/>
         </w:rPr>
       </w:pPr>
@@ -2158,7 +2246,7 @@
       <w:pPr>
         <w:ind w:left="720"/>
         <w:rPr>
-          <w:rFonts w:ascii="PMingLiU" w:eastAsia="PMingLiU" w:hint="eastAsia"/>
+          <w:rFonts w:ascii="PMingLiU" w:eastAsia="PMingLiU"/>
           <w:lang w:eastAsia="zh-TW"/>
         </w:rPr>
       </w:pPr>
@@ -2181,7 +2269,7 @@
       <w:pPr>
         <w:ind w:left="720"/>
         <w:rPr>
-          <w:rFonts w:ascii="PMingLiU" w:eastAsia="PMingLiU" w:hint="eastAsia"/>
+          <w:rFonts w:ascii="PMingLiU" w:eastAsia="PMingLiU"/>
           <w:lang w:eastAsia="zh-TW"/>
         </w:rPr>
       </w:pPr>
@@ -2206,7 +2294,7 @@
       <w:pPr>
         <w:ind w:left="720"/>
         <w:rPr>
-          <w:rFonts w:ascii="PMingLiU" w:eastAsia="PMingLiU" w:hint="eastAsia"/>
+          <w:rFonts w:ascii="PMingLiU" w:eastAsia="PMingLiU"/>
           <w:lang w:eastAsia="zh-TW"/>
         </w:rPr>
       </w:pPr>
@@ -2230,15 +2318,15 @@
     <w:p>
       <w:pPr>
         <w:rPr>
-          <w:rFonts w:ascii="PMingLiU" w:eastAsia="PMingLiU" w:hint="eastAsia"/>
-          <w:lang w:eastAsia="zh-TW"/>
-        </w:rPr>
-      </w:pPr>
-    </w:p>
-    <w:p>
-      <w:pPr>
-        <w:rPr>
-          <w:rFonts w:ascii="PMingLiU" w:eastAsia="PMingLiU" w:hint="eastAsia"/>
+          <w:rFonts w:ascii="PMingLiU" w:eastAsia="PMingLiU"/>
+          <w:lang w:eastAsia="zh-TW"/>
+        </w:rPr>
+      </w:pPr>
+    </w:p>
+    <w:p>
+      <w:pPr>
+        <w:rPr>
+          <w:rFonts w:ascii="PMingLiU" w:eastAsia="PMingLiU"/>
           <w:lang w:eastAsia="zh-TW"/>
         </w:rPr>
       </w:pPr>
@@ -2251,7 +2339,7 @@
           <w:numId w:val="1"/>
         </w:numPr>
         <w:rPr>
-          <w:rFonts w:ascii="PMingLiU" w:eastAsia="PMingLiU" w:hint="eastAsia"/>
+          <w:rFonts w:ascii="PMingLiU" w:eastAsia="PMingLiU"/>
         </w:rPr>
       </w:pPr>
       <w:r>
@@ -2297,7 +2385,7 @@
           <w:numId w:val="6"/>
         </w:numPr>
         <w:rPr>
-          <w:rFonts w:ascii="PMingLiU" w:eastAsia="PMingLiU" w:hint="eastAsia"/>
+          <w:rFonts w:ascii="PMingLiU" w:eastAsia="PMingLiU"/>
           <w:lang w:eastAsia="zh-TW"/>
         </w:rPr>
       </w:pPr>
@@ -2548,7 +2636,7 @@
         <w:pStyle w:val="ListParagraph"/>
         <w:ind w:left="1080"/>
         <w:rPr>
-          <w:rFonts w:ascii="PMingLiU" w:eastAsia="PMingLiU" w:hint="eastAsia"/>
+          <w:rFonts w:ascii="PMingLiU" w:eastAsia="PMingLiU"/>
           <w:lang w:eastAsia="zh-TW"/>
         </w:rPr>
       </w:pPr>
@@ -2633,7 +2721,7 @@
           <w:numId w:val="6"/>
         </w:numPr>
         <w:rPr>
-          <w:rFonts w:ascii="PMingLiU" w:eastAsia="PMingLiU" w:hint="eastAsia"/>
+          <w:rFonts w:ascii="PMingLiU" w:eastAsia="PMingLiU"/>
           <w:lang w:eastAsia="zh-TW"/>
         </w:rPr>
       </w:pPr>
@@ -2710,7 +2798,7 @@
         <w:pStyle w:val="ListParagraph"/>
         <w:ind w:left="1080"/>
         <w:rPr>
-          <w:rFonts w:ascii="PMingLiU" w:eastAsia="PMingLiU" w:hint="eastAsia"/>
+          <w:rFonts w:ascii="PMingLiU" w:eastAsia="PMingLiU"/>
           <w:lang w:eastAsia="zh-TW"/>
         </w:rPr>
       </w:pPr>
@@ -2775,7 +2863,7 @@
     <w:p>
       <w:pPr>
         <w:rPr>
-          <w:rFonts w:ascii="PMingLiU" w:eastAsia="PMingLiU" w:hint="eastAsia"/>
+          <w:rFonts w:ascii="PMingLiU" w:eastAsia="PMingLiU"/>
         </w:rPr>
       </w:pPr>
       <w:r>
@@ -2793,7 +2881,7 @@
           <w:numId w:val="3"/>
         </w:numPr>
         <w:rPr>
-          <w:rFonts w:ascii="PMingLiU" w:eastAsia="PMingLiU" w:hint="eastAsia"/>
+          <w:rFonts w:ascii="PMingLiU" w:eastAsia="PMingLiU"/>
         </w:rPr>
       </w:pPr>
       <w:r>
@@ -2883,16 +2971,16 @@
       <w:pPr>
         <w:pStyle w:val="ListParagraph"/>
         <w:rPr>
-          <w:rFonts w:ascii="PMingLiU" w:eastAsia="PMingLiU" w:hint="eastAsia"/>
-          <w:lang w:eastAsia="zh-TW"/>
-        </w:rPr>
-      </w:pPr>
-    </w:p>
-    <w:p>
-      <w:pPr>
-        <w:pStyle w:val="ListParagraph"/>
-        <w:rPr>
-          <w:rFonts w:ascii="PMingLiU" w:eastAsia="PMingLiU" w:hint="eastAsia"/>
+          <w:rFonts w:ascii="PMingLiU" w:eastAsia="PMingLiU"/>
+          <w:lang w:eastAsia="zh-TW"/>
+        </w:rPr>
+      </w:pPr>
+    </w:p>
+    <w:p>
+      <w:pPr>
+        <w:pStyle w:val="ListParagraph"/>
+        <w:rPr>
+          <w:rFonts w:ascii="PMingLiU" w:eastAsia="PMingLiU"/>
           <w:lang w:eastAsia="zh-TW"/>
         </w:rPr>
       </w:pPr>
@@ -2996,14 +3084,7 @@
           <w:rFonts w:ascii="PMingLiU" w:eastAsia="PMingLiU"/>
           <w:lang w:eastAsia="zh-TW"/>
         </w:rPr>
-        <w:t>all_eval</w:t>
-      </w:r>
-      <w:r>
-        <w:rPr>
-          <w:rFonts w:ascii="PMingLiU" w:eastAsia="PMingLiU"/>
-          <w:lang w:eastAsia="zh-TW"/>
-        </w:rPr>
-        <w:t>_q</w:t>
+        <w:t>all_eval_q</w:t>
       </w:r>
       <w:proofErr w:type="spellEnd"/>
       <w:r>
@@ -3039,16 +3120,16 @@
       <w:pPr>
         <w:pStyle w:val="ListParagraph"/>
         <w:rPr>
-          <w:rFonts w:ascii="PMingLiU" w:eastAsia="PMingLiU" w:hint="eastAsia"/>
-          <w:lang w:eastAsia="zh-TW"/>
-        </w:rPr>
-      </w:pPr>
-    </w:p>
-    <w:p>
-      <w:pPr>
-        <w:pStyle w:val="ListParagraph"/>
-        <w:rPr>
-          <w:rFonts w:ascii="PMingLiU" w:eastAsia="PMingLiU" w:hint="eastAsia"/>
+          <w:rFonts w:ascii="PMingLiU" w:eastAsia="PMingLiU"/>
+          <w:lang w:eastAsia="zh-TW"/>
+        </w:rPr>
+      </w:pPr>
+    </w:p>
+    <w:p>
+      <w:pPr>
+        <w:pStyle w:val="ListParagraph"/>
+        <w:rPr>
+          <w:rFonts w:ascii="PMingLiU" w:eastAsia="PMingLiU"/>
           <w:lang w:eastAsia="zh-TW"/>
         </w:rPr>
       </w:pPr>
@@ -3185,16 +3266,16 @@
       <w:pPr>
         <w:pStyle w:val="ListParagraph"/>
         <w:rPr>
-          <w:rFonts w:ascii="PMingLiU" w:eastAsia="PMingLiU" w:hint="eastAsia"/>
-          <w:lang w:eastAsia="zh-TW"/>
-        </w:rPr>
-      </w:pPr>
-    </w:p>
-    <w:p>
-      <w:pPr>
-        <w:pStyle w:val="ListParagraph"/>
-        <w:rPr>
-          <w:rFonts w:ascii="PMingLiU" w:eastAsia="PMingLiU" w:hint="eastAsia"/>
+          <w:rFonts w:ascii="PMingLiU" w:eastAsia="PMingLiU"/>
+          <w:lang w:eastAsia="zh-TW"/>
+        </w:rPr>
+      </w:pPr>
+    </w:p>
+    <w:p>
+      <w:pPr>
+        <w:pStyle w:val="ListParagraph"/>
+        <w:rPr>
+          <w:rFonts w:ascii="PMingLiU" w:eastAsia="PMingLiU"/>
           <w:lang w:eastAsia="zh-TW"/>
         </w:rPr>
       </w:pPr>
@@ -3207,7 +3288,7 @@
           <w:numId w:val="3"/>
         </w:numPr>
         <w:rPr>
-          <w:rFonts w:ascii="PMingLiU" w:eastAsia="PMingLiU" w:hint="eastAsia"/>
+          <w:rFonts w:ascii="PMingLiU" w:eastAsia="PMingLiU"/>
         </w:rPr>
       </w:pPr>
       <w:r>
@@ -3221,7 +3302,7 @@
       <w:pPr>
         <w:ind w:left="720"/>
         <w:rPr>
-          <w:rFonts w:ascii="PMingLiU" w:eastAsia="PMingLiU" w:hint="eastAsia"/>
+          <w:rFonts w:ascii="PMingLiU" w:eastAsia="PMingLiU"/>
           <w:lang w:eastAsia="zh-TW"/>
         </w:rPr>
       </w:pPr>
@@ -3284,7 +3365,7 @@
       <w:pPr>
         <w:ind w:left="720"/>
         <w:rPr>
-          <w:rFonts w:ascii="PMingLiU" w:eastAsia="PMingLiU" w:hint="eastAsia"/>
+          <w:rFonts w:ascii="PMingLiU" w:eastAsia="PMingLiU"/>
           <w:lang w:eastAsia="zh-TW"/>
         </w:rPr>
       </w:pPr>
@@ -3390,22 +3471,70 @@
           <w:rFonts w:ascii="PMingLiU" w:eastAsia="PMingLiU" w:hint="eastAsia"/>
           <w:lang w:eastAsia="zh-TW"/>
         </w:rPr>
+        <w:t>為一般的</w:t>
+      </w:r>
+      <w:r>
+        <w:rPr>
+          <w:rFonts w:ascii="PMingLiU" w:eastAsia="PMingLiU"/>
+          <w:lang w:eastAsia="zh-TW"/>
+        </w:rPr>
+        <w:t>DQN</w:t>
+      </w:r>
+      <w:r>
+        <w:rPr>
+          <w:rFonts w:ascii="PMingLiU" w:eastAsia="PMingLiU"/>
+          <w:lang w:eastAsia="zh-TW"/>
+        </w:rPr>
+        <w:t>(</w:t>
+      </w:r>
+      <w:r>
+        <w:rPr>
+          <w:rFonts w:ascii="PMingLiU" w:eastAsia="PMingLiU" w:hint="eastAsia"/>
+          <w:lang w:eastAsia="zh-TW"/>
+        </w:rPr>
+        <w:t>同上一題架構</w:t>
+      </w:r>
+      <w:r>
+        <w:rPr>
+          <w:rFonts w:ascii="PMingLiU" w:eastAsia="PMingLiU"/>
+          <w:lang w:eastAsia="zh-TW"/>
+        </w:rPr>
+        <w:t>)</w:t>
+      </w:r>
+    </w:p>
+    <w:p>
+      <w:pPr>
+        <w:ind w:left="720"/>
+        <w:rPr>
+          <w:rFonts w:ascii="PMingLiU" w:eastAsia="PMingLiU"/>
+          <w:lang w:eastAsia="zh-TW"/>
+        </w:rPr>
+      </w:pPr>
+      <w:proofErr w:type="spellStart"/>
+      <w:r>
+        <w:rPr>
+          <w:rFonts w:ascii="PMingLiU" w:eastAsia="PMingLiU"/>
+          <w:lang w:eastAsia="zh-TW"/>
+        </w:rPr>
+        <w:t>tb_double</w:t>
+      </w:r>
+      <w:proofErr w:type="spellEnd"/>
+      <w:r>
+        <w:rPr>
+          <w:rFonts w:ascii="PMingLiU" w:eastAsia="PMingLiU" w:hint="eastAsia"/>
+          <w:lang w:eastAsia="zh-TW"/>
+        </w:rPr>
         <w:t>為</w:t>
       </w:r>
-      <w:r>
-        <w:rPr>
-          <w:rFonts w:ascii="PMingLiU" w:eastAsia="PMingLiU" w:hint="eastAsia"/>
-          <w:lang w:eastAsia="zh-TW"/>
-        </w:rPr>
-        <w:t>一般的</w:t>
-      </w:r>
-      <w:r>
-        <w:rPr>
-          <w:rFonts w:ascii="PMingLiU" w:eastAsia="PMingLiU"/>
-          <w:lang w:eastAsia="zh-TW"/>
-        </w:rPr>
-        <w:t>DQN</w:t>
-      </w:r>
+      <w:proofErr w:type="spellStart"/>
+      <w:r>
+        <w:rPr>
+          <w:rFonts w:ascii="PMingLiU" w:eastAsia="PMingLiU" w:hint="eastAsia"/>
+          <w:lang w:eastAsia="zh-TW"/>
+        </w:rPr>
+        <w:t>DoubleDQN</w:t>
+      </w:r>
+      <w:proofErr w:type="spellEnd"/>
     </w:p>
     <w:p>
       <w:pPr>
@@ -3421,7 +3550,7 @@
           <w:rFonts w:ascii="PMingLiU" w:eastAsia="PMingLiU"/>
           <w:lang w:eastAsia="zh-TW"/>
         </w:rPr>
-        <w:t>tb_double</w:t>
+        <w:t>tb_dueling</w:t>
       </w:r>
       <w:proofErr w:type="spellEnd"/>
       <w:r>
@@ -3437,7 +3566,7 @@
           <w:rFonts w:ascii="PMingLiU" w:eastAsia="PMingLiU" w:hint="eastAsia"/>
           <w:lang w:eastAsia="zh-TW"/>
         </w:rPr>
-        <w:t>DoubleDQN</w:t>
+        <w:t>DuelingDQN</w:t>
       </w:r>
       <w:proofErr w:type="spellEnd"/>
     </w:p>
@@ -3445,35 +3574,10 @@
       <w:pPr>
         <w:ind w:left="720"/>
         <w:rPr>
-          <w:rFonts w:ascii="PMingLiU" w:eastAsia="PMingLiU" w:hint="eastAsia"/>
-          <w:lang w:eastAsia="zh-TW"/>
-        </w:rPr>
-      </w:pPr>
-      <w:proofErr w:type="spellStart"/>
-      <w:r>
-        <w:rPr>
-          <w:rFonts w:ascii="PMingLiU" w:eastAsia="PMingLiU"/>
-          <w:lang w:eastAsia="zh-TW"/>
-        </w:rPr>
-        <w:t>tb_dueling</w:t>
-      </w:r>
-      <w:proofErr w:type="spellEnd"/>
-      <w:r>
-        <w:rPr>
-          <w:rFonts w:ascii="PMingLiU" w:eastAsia="PMingLiU" w:hint="eastAsia"/>
-          <w:lang w:eastAsia="zh-TW"/>
-        </w:rPr>
-        <w:t>為</w:t>
-      </w:r>
-      <w:proofErr w:type="spellStart"/>
-      <w:r>
-        <w:rPr>
-          <w:rFonts w:ascii="PMingLiU" w:eastAsia="PMingLiU" w:hint="eastAsia"/>
-          <w:lang w:eastAsia="zh-TW"/>
-        </w:rPr>
-        <w:t>DuelingDQN</w:t>
-      </w:r>
-      <w:proofErr w:type="spellEnd"/>
+          <w:rFonts w:ascii="PMingLiU" w:eastAsia="PMingLiU"/>
+          <w:lang w:eastAsia="zh-TW"/>
+        </w:rPr>
+      </w:pPr>
     </w:p>
     <w:p>
       <w:pPr>
@@ -3483,15 +3587,6 @@
           <w:lang w:eastAsia="zh-TW"/>
         </w:rPr>
       </w:pPr>
-    </w:p>
-    <w:p>
-      <w:pPr>
-        <w:ind w:left="720"/>
-        <w:rPr>
-          <w:rFonts w:ascii="PMingLiU" w:eastAsia="PMingLiU" w:hint="eastAsia"/>
-          <w:lang w:eastAsia="zh-TW"/>
-        </w:rPr>
-      </w:pPr>
       <w:r>
         <w:rPr>
           <w:rFonts w:ascii="PMingLiU" w:eastAsia="PMingLiU" w:hint="eastAsia"/>
@@ -3520,8 +3615,8 @@
         </w:rPr>
         <w:t xml:space="preserve">dueling &gt; </w:t>
       </w:r>
-      <w:bookmarkStart w:id="0" w:name="OLE_LINK7"/>
-      <w:bookmarkStart w:id="1" w:name="OLE_LINK8"/>
+      <w:bookmarkStart w:id="3" w:name="OLE_LINK7"/>
+      <w:bookmarkStart w:id="4" w:name="OLE_LINK8"/>
       <w:proofErr w:type="spellStart"/>
       <w:r>
         <w:rPr>
@@ -3538,8 +3633,8 @@
         </w:rPr>
         <w:t xml:space="preserve"> &gt; double</w:t>
       </w:r>
-      <w:bookmarkEnd w:id="0"/>
-      <w:bookmarkEnd w:id="1"/>
+      <w:bookmarkEnd w:id="3"/>
+      <w:bookmarkEnd w:id="4"/>
       <w:r>
         <w:rPr>
           <w:rFonts w:ascii="PMingLiU" w:eastAsia="PMingLiU" w:hint="eastAsia"/>
@@ -3584,8 +3679,6 @@
         </w:rPr>
         <w:t>。</w:t>
       </w:r>
-      <w:bookmarkStart w:id="2" w:name="_GoBack"/>
-      <w:bookmarkEnd w:id="2"/>
     </w:p>
     <w:sectPr>
       <w:pgSz w:w="11900" w:h="16840"/>

</xml_diff>